<commit_message>
Update for near release
</commit_message>
<xml_diff>
--- a/docs/3a.docx
+++ b/docs/3a.docx
@@ -87,7 +87,7 @@
           <w:sz w:val="20"/>
           <w:szCs w:val="20"/>
         </w:rPr>
-        <w:t xml:space="preserve">Speciality work in semiconductors includes automation of highly repetitive measurements, temperature and characterisation, issues assessment and competitive analysis. Development of high-speed Forcings circuits e.g. programmable trapezoid pulse and triangular loads in DCDC and LDO transient validation studies.  Wide DCDC measurement measurements coverage, includes register I2C and Test-mode access via C-microcontroller and VISA. Experience of bench automation with Teststand and Adapters; Python, PyVisa, Python libraries includes Pandas, Numpy, Jinja2 and YAML. Use of Test API/SDK and Frameworks; and MSOffice automation via C#/.NET and Python. Other recent work includes development of high-current battery test-loads and other forcing circuits.</w:t>
+        <w:t xml:space="preserve">Speciality work in semiconductors labs includes automation of highly repetitive measurements, temperature and characterisation, issues assessment and competitive analysis. Development of high-speed Forcing's circuits e.g. programmable trapezoid pulse and triangular loads in DCDC and LDO transient validation studies. Wide DCDC measurement measurements coverage, includes register I2C and Test-mode access via C-microcontroller and VISA. Experience of bench automation with Teststand and Adapters; Python, PyVisa, Python libraries includes Pandas, Numpy, Jinja2 and YAML. Use of Test API/SDK and Frameworks; and MSOffice automation via C#/.NET and Python. Other recent work includes development of high-current battery test-loads and other forcing circuits.</w:t>
         <w:br/>
         <w:t xml:space="preserve"/>
       </w:r>
@@ -105,7 +105,7 @@
           <w:sz w:val="20"/>
           <w:szCs w:val="20"/>
         </w:rPr>
-        <w:t xml:space="preserve">I'm available on a B2B basis or via a contracting partner -- freelance activities only. My vat registration number is USt-IdNr: DE259921718. Language Spoken: English</w:t>
+        <w:t xml:space="preserve">I'm available on a B2B basis or with contracting partner -- freelance activities only. My vat registration number is USt-IdNr: DE259921718. Language Spoken: English</w:t>
         <w:br/>
         <w:t xml:space="preserve"/>
       </w:r>
@@ -115,13 +115,10 @@
         <w:pStyle w:val="subsection"/>
       </w:pPr>
       <w:r>
-        <w:t>Experience</w:t>
-      </w:r>
-      <w:r>
-        <w:t xml:space="preserve"> Areas</w:t>
-      </w:r>
-      <w:r>
-        <w:t xml:space="preserve">:</w:t>
+        <w:t xml:space="preserve">Project </w:t>
+      </w:r>
+      <w:r>
+        <w:t xml:space="preserve">Interests:</w:t>
       </w:r>
     </w:p>
     <w:p>
@@ -130,6 +127,120 @@
       </w:pPr>
       <w:proofErr w:type="gramStart"/>
       <w:r>
+        <w:t xml:space="preserve">Validation/Verification</w:t>
+      </w:r>
+    </w:p>
+    <w:p>
+      <w:pPr>
+        <w:pStyle w:val="Bulls2"/>
+      </w:pPr>
+      <w:r>
+        <w:t xml:space="preserve">Component verification, Validation - DCDC, MOSFET, Battery Switches, Radar, Automotive and other Sensors</w:t>
+      </w:r>
+    </w:p>
+    <w:p>
+      <w:pPr>
+        <w:pStyle w:val="Bulls2"/>
+      </w:pPr>
+      <w:r>
+        <w:t xml:space="preserve">Power Semiconductor Characterization, Verification, Validation and Temperature profiling</w:t>
+      </w:r>
+    </w:p>
+    <w:p>
+      <w:pPr>
+        <w:pStyle w:val="Bulls2"/>
+      </w:pPr>
+      <w:r>
+        <w:t xml:space="preserve">Bench automation with Python, C# and Teststand</w:t>
+      </w:r>
+    </w:p>
+    <w:p>
+      <w:pPr>
+        <w:pStyle w:val="Bulls2"/>
+      </w:pPr>
+      <w:r>
+        <w:t xml:space="preserve">Battery performance testing. Power Consumptions</w:t>
+      </w:r>
+    </w:p>
+    <w:p>
+      <w:pPr>
+        <w:pStyle w:val="Bulls2"/>
+      </w:pPr>
+      <w:r>
+        <w:t xml:space="preserve">RF and PSU related measurements</w:t>
+      </w:r>
+    </w:p>
+    <w:p>
+      <w:pPr>
+        <w:pStyle w:val="Bulls2"/>
+      </w:pPr>
+      <w:r>
+        <w:t xml:space="preserve">Competitive analysis and issues related work</w:t>
+      </w:r>
+    </w:p>
+    <w:p>
+      <w:pPr>
+        <w:pStyle w:val="listbulls"/>
+      </w:pPr>
+      <w:proofErr w:type="gramStart"/>
+      <w:r>
+        <w:t xml:space="preserve">Hardware Design and Development</w:t>
+      </w:r>
+    </w:p>
+    <w:p>
+      <w:pPr>
+        <w:pStyle w:val="Bulls2"/>
+      </w:pPr>
+      <w:r>
+        <w:t xml:space="preserve">8/16/32-bit microprocessor based applications and products</w:t>
+      </w:r>
+    </w:p>
+    <w:p>
+      <w:pPr>
+        <w:pStyle w:val="Bulls2"/>
+      </w:pPr>
+      <w:r>
+        <w:t xml:space="preserve">Interface design, Analog/digital data converters, Operational amplifier circuits. High speed circuits</w:t>
+      </w:r>
+    </w:p>
+    <w:p>
+      <w:pPr>
+        <w:pStyle w:val="Bulls2"/>
+      </w:pPr>
+      <w:r>
+        <w:t xml:space="preserve">Analogue design simulation with Spice</w:t>
+      </w:r>
+    </w:p>
+    <w:p>
+      <w:pPr>
+        <w:pStyle w:val="Bulls2"/>
+      </w:pPr>
+      <w:r>
+        <w:t xml:space="preserve">Battery power circuits, Switching, Power distribution and OR-ing circuits. Charging circuits</w:t>
+      </w:r>
+    </w:p>
+    <w:p>
+      <w:pPr>
+        <w:pStyle w:val="Bulls2"/>
+      </w:pPr>
+      <w:r>
+        <w:t xml:space="preserve">Transporation communications signaling infrastructure equipments, Communications controllers, Transponders Galvanic/opto RS485 circuits, V26, V29 modem data interfaces on 5km copper circuits</w:t>
+      </w:r>
+    </w:p>
+    <w:p>
+      <w:pPr>
+        <w:pStyle w:val="subsection"/>
+      </w:pPr>
+      <w:r>
+        <w:t xml:space="preserve">Experience Areas:</w:t>
+      </w:r>
+    </w:p>
+    <w:p>
+      <w:pPr>
+        <w:pStyle w:val="listbulls"/>
+      </w:pPr>
+      <w:proofErr w:type="gramStart"/>
+      <w:r>
         <w:t xml:space="preserve">Hardware development</w:t>
       </w:r>
     </w:p>
@@ -307,112 +418,12 @@
     </w:p>
     <w:p>
       <w:pPr>
-        <w:pStyle w:val="subsection"/>
-      </w:pPr>
-      <w:r>
-        <w:t xml:space="preserve">Project </w:t>
-      </w:r>
-      <w:r>
-        <w:t xml:space="preserve">Interests:</w:t>
-      </w:r>
-    </w:p>
-    <w:p>
-      <w:pPr>
-        <w:pStyle w:val="listbulls"/>
-      </w:pPr>
-      <w:proofErr w:type="gramStart"/>
-      <w:r>
-        <w:t xml:space="preserve">Validation/Verification</w:t>
-      </w:r>
-    </w:p>
-    <w:p>
-      <w:pPr>
-        <w:pStyle w:val="Bulls2"/>
-      </w:pPr>
-      <w:r>
-        <w:t xml:space="preserve">Component verification - DCDC, MOSFET, Battery Switches, Radar. Automotive and other Sensors</w:t>
-      </w:r>
-    </w:p>
-    <w:p>
-      <w:pPr>
-        <w:pStyle w:val="Bulls2"/>
-      </w:pPr>
-      <w:r>
-        <w:t xml:space="preserve">Power Semiconductor Characterization, Verification, Validation</w:t>
-      </w:r>
-    </w:p>
-    <w:p>
-      <w:pPr>
-        <w:pStyle w:val="Bulls2"/>
-      </w:pPr>
-      <w:r>
-        <w:t xml:space="preserve">Bench automation with Python, C# and Teststand</w:t>
-      </w:r>
-    </w:p>
-    <w:p>
-      <w:pPr>
-        <w:pStyle w:val="Bulls2"/>
-      </w:pPr>
-      <w:r>
-        <w:t xml:space="preserve">Battery performance testing. Power Consumptions</w:t>
-      </w:r>
-    </w:p>
-    <w:p>
-      <w:pPr>
-        <w:pStyle w:val="Bulls2"/>
-      </w:pPr>
-      <w:r>
-        <w:t xml:space="preserve">RF and PSU related measurements</w:t>
-      </w:r>
-    </w:p>
-    <w:p>
-      <w:pPr>
-        <w:pStyle w:val="listbulls"/>
-      </w:pPr>
-      <w:proofErr w:type="gramStart"/>
-      <w:r>
-        <w:t xml:space="preserve">Hardware Design and Development</w:t>
-      </w:r>
-    </w:p>
-    <w:p>
-      <w:pPr>
-        <w:pStyle w:val="Bulls2"/>
-      </w:pPr>
-      <w:r>
-        <w:t xml:space="preserve">8/16/32-bit microprocessor based applications and products</w:t>
-      </w:r>
-    </w:p>
-    <w:p>
-      <w:pPr>
-        <w:pStyle w:val="Bulls2"/>
-      </w:pPr>
-      <w:r>
-        <w:t xml:space="preserve">Interface design, Analog/digital data converters, Operational amplifier circuits. High speed circuits</w:t>
-      </w:r>
-    </w:p>
-    <w:p>
-      <w:pPr>
-        <w:pStyle w:val="Bulls2"/>
-      </w:pPr>
-      <w:r>
-        <w:t xml:space="preserve">Analogue design simulation with Spice</w:t>
-      </w:r>
-    </w:p>
-    <w:p>
-      <w:pPr>
-        <w:pStyle w:val="Bulls2"/>
-      </w:pPr>
-      <w:r>
-        <w:t xml:space="preserve">Battery power circuits, Switching, Power distribution and OR-ing circuits. Charging circuits</w:t>
-      </w:r>
-    </w:p>
-    <w:p>
-      <w:pPr>
-        <w:pStyle w:val="Bulls2"/>
-      </w:pPr>
-      <w:r>
-        <w:t xml:space="preserve">Transporation communications signaling infrastructure equipments, Communications controllers, Transponders Galvanic/opto RS485 circuits, V26, V29 modem data interfaces on 5km copper circuits</w:t>
-      </w:r>
+        <w:spacing w:after="0"/>
+        <w:rPr>
+          <w:sz w:val="20"/>
+          <w:szCs w:val="20"/>
+        </w:rPr>
+      </w:pPr>
     </w:p>
     <w:sectPr>
       <w:pgSz w:w="11906" w:h="16838" w:code="9"/>
@@ -3755,28 +3766,28 @@
 </file>
 
 <file path=customXml/item1.xml><?xml version="1.0" encoding="utf-8"?>
-<b:Sources xmlns:b="http://schemas.openxmlformats.org/officeDocument/2006/bibliography" xmlns="http://schemas.openxmlformats.org/officeDocument/2006/bibliography" SelectedStyle="\APASixthEditionOfficeOnline.xsl" StyleName="APA" Version="6"/>
-</file>
-
-<file path=customXml/item2.xml><?xml version="1.0" encoding="utf-8"?>
 <go:gDocsCustomXmlDataStorage xmlns:go="http://customooxmlschemas.google.com/" xmlns:r="http://schemas.openxmlformats.org/officeDocument/2006/relationships">
   <go:docsCustomData xmlns:go="http://customooxmlschemas.google.com/" roundtripDataSignature="AMtx7mjteBc96Df5wRnXpyArXzNudys9aw==">AMUW2mWgeSxHiTqI2jNe3Q0isAYDoKsSg8Ve7vLCz1/K66Joz4o2CV7t3Bj0jraCFSc3yIJ/FKVioYDKzM4aD6ZXdnZWS2/pEXaYS0jSCERExepnOn6iMzIECsu8RE9qNNA2NJMKXOJtZcI3mJ6trYJ2YL2yh80HPKNlXQGO2JDHNlHtmUY+/txKNso5GeqOM0yqxsqBxuzQ2dmzIimJVxgD9/oiggOv8NIS/iMfGj0436JlffiYCQChcq8bBb3tAQzcN1MX60GL9797mmdTZ7N7SV3aoh/DaQ==</go:docsCustomData>
 </go:gDocsCustomXmlDataStorage>
 </file>
 
-<file path=customXml/itemProps1.xml><?xml version="1.0" encoding="utf-8"?>
-<ds:datastoreItem xmlns:ds="http://schemas.openxmlformats.org/officeDocument/2006/customXml" ds:itemID="{FE9A47B6-A468-4546-A6F3-F3DE767A7EEC}">
-  <ds:schemaRefs>
-    <ds:schemaRef ds:uri="http://schemas.openxmlformats.org/officeDocument/2006/bibliography"/>
-  </ds:schemaRefs>
-</ds:datastoreItem>
+<file path=customXml/item2.xml><?xml version="1.0" encoding="utf-8"?>
+<b:Sources xmlns:b="http://schemas.openxmlformats.org/officeDocument/2006/bibliography" xmlns="http://schemas.openxmlformats.org/officeDocument/2006/bibliography" SelectedStyle="\APASixthEditionOfficeOnline.xsl" StyleName="APA" Version="6"/>
 </file>
 
-<file path=customXml/itemProps2.xml><?xml version="1.0" encoding="utf-8"?>
+<file path=customXml/itemProps1.xml><?xml version="1.0" encoding="utf-8"?>
 <ds:datastoreItem xmlns:ds="http://schemas.openxmlformats.org/officeDocument/2006/customXml" ds:itemID="{11111111-1234-1234-1234-123412341234}">
   <ds:schemaRefs>
     <ds:schemaRef ds:uri="http://customooxmlschemas.google.com/"/>
     <ds:schemaRef ds:uri="http://schemas.openxmlformats.org/officeDocument/2006/relationships"/>
   </ds:schemaRefs>
 </ds:datastoreItem>
+</file>
+
+<file path=customXml/itemProps2.xml><?xml version="1.0" encoding="utf-8"?>
+<ds:datastoreItem xmlns:ds="http://schemas.openxmlformats.org/officeDocument/2006/customXml" ds:itemID="{FE9A47B6-A468-4546-A6F3-F3DE767A7EEC}">
+  <ds:schemaRefs>
+    <ds:schemaRef ds:uri="http://schemas.openxmlformats.org/officeDocument/2006/bibliography"/>
+  </ds:schemaRefs>
+</ds:datastoreItem>
 </file>
</xml_diff>